<commit_message>
changes & add cours
</commit_message>
<xml_diff>
--- a/Semestre_4/PPRO0404_Cv/TD/CV_TONNELLE_NATHAN.docx
+++ b/Semestre_4/PPRO0404_Cv/TD/CV_TONNELLE_NATHAN.docx
@@ -154,13 +154,37 @@
                               <w:t xml:space="preserve">, </w:t>
                             </w:r>
                             <w:r>
-                              <w:t>SPECIALITE : SCIENEC ET VIE DE LA TERRE</w:t>
+                              <w:t>SPECIALITE : SCIEN</w:t>
+                            </w:r>
+                            <w:r>
+                              <w:t>C</w:t>
+                            </w:r>
+                            <w:r>
+                              <w:t>E ET VIE DE LA TERRE</w:t>
                             </w:r>
                             <w:r>
                               <w:t xml:space="preserve">, </w:t>
                             </w:r>
                             <w:r>
-                              <w:t>ENSIGNEMENT DE SPECIALITE : INFORMATIQUE ET SCIENCE DU NUMERIQUE</w:t>
+                              <w:t>ENS</w:t>
+                            </w:r>
+                            <w:r>
+                              <w:t>EI</w:t>
+                            </w:r>
+                            <w:r>
+                              <w:t>GNEMENT DE SP</w:t>
+                            </w:r>
+                            <w:r>
+                              <w:t>ÉCIALITÉ</w:t>
+                            </w:r>
+                            <w:r>
+                              <w:t xml:space="preserve"> : INFORMATIQUE ET SCIENCE DU NUM</w:t>
+                            </w:r>
+                            <w:r>
+                              <w:t>É</w:t>
+                            </w:r>
+                            <w:r>
+                              <w:t>RIQUE</w:t>
                             </w:r>
                           </w:p>
                           <w:p>
@@ -175,7 +199,21 @@
                                 <w:i/>
                                 <w:iCs/>
                               </w:rPr>
-                              <w:t>LYCEE SEVIGNE, CHARLEVILLE-MEZIERES</w:t>
+                              <w:t>LYCEE S</w:t>
+                            </w:r>
+                            <w:r>
+                              <w:rPr>
+                                <w:i/>
+                                <w:iCs/>
+                              </w:rPr>
+                              <w:t>ÉVIGNÉ</w:t>
+                            </w:r>
+                            <w:r>
+                              <w:rPr>
+                                <w:i/>
+                                <w:iCs/>
+                              </w:rPr>
+                              <w:t>, CHARLEVILLE-MEZIERES</w:t>
                             </w:r>
                           </w:p>
                           <w:p>
@@ -201,7 +239,13 @@
                               <w:pStyle w:val="Sansinterligne"/>
                             </w:pPr>
                             <w:r>
-                              <w:t>DIPLOME NATIONAL DU BREVET MENTION BIEN</w:t>
+                              <w:t>DIPL</w:t>
+                            </w:r>
+                            <w:r>
+                              <w:t>Ô</w:t>
+                            </w:r>
+                            <w:r>
+                              <w:t>ME NATIONAL DU BREVET MENTION BIEN</w:t>
                             </w:r>
                           </w:p>
                           <w:p>
@@ -216,18 +260,24 @@
                                 <w:i/>
                                 <w:iCs/>
                               </w:rPr>
-                              <w:t>COLLEGE JEAN-MACE, CHARLEVILLE-MEZIERES</w:t>
+                              <w:t>COLL</w:t>
+                            </w:r>
+                            <w:r>
+                              <w:rPr>
+                                <w:i/>
+                                <w:iCs/>
+                              </w:rPr>
+                              <w:t>È</w:t>
+                            </w:r>
+                            <w:r>
+                              <w:rPr>
+                                <w:i/>
+                                <w:iCs/>
+                              </w:rPr>
+                              <w:t>GE JEAN-MACE, CHARLEVILLE-MEZIERES</w:t>
                             </w:r>
                           </w:p>
                           <w:p/>
-                          <w:p>
-                            <w:pPr>
-                              <w:rPr>
-                                <w:sz w:val="8"/>
-                                <w:szCs w:val="8"/>
-                              </w:rPr>
-                            </w:pPr>
-                          </w:p>
                           <w:p>
                             <w:pPr>
                               <w:rPr>
@@ -243,14 +293,22 @@
                                 <w:szCs w:val="2"/>
                               </w:rPr>
                             </w:pPr>
+                            <w:bookmarkStart w:id="0" w:name="_GoBack"/>
+                            <w:bookmarkEnd w:id="0"/>
                           </w:p>
                           <w:p>
+                            <w:pPr>
+                              <w:rPr>
+                                <w:sz w:val="2"/>
+                                <w:szCs w:val="2"/>
+                              </w:rPr>
+                            </w:pPr>
                             <w:r>
                               <w:rPr>
                                 <w:noProof/>
                               </w:rPr>
                               <w:drawing>
-                                <wp:inline distT="0" distB="0" distL="0" distR="0" wp14:anchorId="5BC3D0E4" wp14:editId="023190C6">
+                                <wp:inline distT="0" distB="0" distL="0" distR="0" wp14:anchorId="0829BA57" wp14:editId="43DE5D51">
                                   <wp:extent cx="4261581" cy="137160"/>
                                   <wp:effectExtent l="0" t="0" r="5715" b="0"/>
                                   <wp:docPr id="49" name="Image 49"/>
@@ -299,7 +357,16 @@
                               </w:drawing>
                             </w:r>
                           </w:p>
-                          <w:p/>
+                          <w:p>
+                            <w:pPr>
+                              <w:pStyle w:val="Sansinterligne"/>
+                            </w:pPr>
+                          </w:p>
+                          <w:p>
+                            <w:pPr>
+                              <w:pStyle w:val="Sansinterligne"/>
+                            </w:pPr>
+                          </w:p>
                           <w:p>
                             <w:pPr>
                               <w:pStyle w:val="Titre1"/>
@@ -311,7 +378,19 @@
                               <w:rPr>
                                 <w:u w:val="single" w:color="1F3864" w:themeColor="accent1" w:themeShade="80"/>
                               </w:rPr>
-                              <w:t>INFORMATIONS COMPLEMENTAIRES</w:t>
+                              <w:t>INFORMATIONS COMPL</w:t>
+                            </w:r>
+                            <w:r>
+                              <w:rPr>
+                                <w:u w:val="single" w:color="1F3864" w:themeColor="accent1" w:themeShade="80"/>
+                              </w:rPr>
+                              <w:t>É</w:t>
+                            </w:r>
+                            <w:r>
+                              <w:rPr>
+                                <w:u w:val="single" w:color="1F3864" w:themeColor="accent1" w:themeShade="80"/>
+                              </w:rPr>
+                              <w:t>MENTAIRES</w:t>
                             </w:r>
                           </w:p>
                           <w:p/>
@@ -406,7 +485,16 @@
                               <w:t>Permis B</w:t>
                             </w:r>
                             <w:r>
-                              <w:t xml:space="preserve"> / A1</w:t>
+                              <w:t xml:space="preserve"> / </w:t>
+                            </w:r>
+                            <w:r>
+                              <w:t>B1</w:t>
+                            </w:r>
+                            <w:r>
+                              <w:t xml:space="preserve"> / </w:t>
+                            </w:r>
+                            <w:r>
+                              <w:t>AM</w:t>
                             </w:r>
                           </w:p>
                           <w:p/>
@@ -438,8 +526,6 @@
                             <w:r>
                               <w:t xml:space="preserve">Graphisme </w:t>
                             </w:r>
-                            <w:bookmarkStart w:id="0" w:name="_GoBack"/>
-                            <w:bookmarkEnd w:id="0"/>
                           </w:p>
                         </w:txbxContent>
                       </wps:txbx>
@@ -576,13 +662,37 @@
                         <w:t xml:space="preserve">, </w:t>
                       </w:r>
                       <w:r>
-                        <w:t>SPECIALITE : SCIENEC ET VIE DE LA TERRE</w:t>
+                        <w:t>SPECIALITE : SCIEN</w:t>
+                      </w:r>
+                      <w:r>
+                        <w:t>C</w:t>
+                      </w:r>
+                      <w:r>
+                        <w:t>E ET VIE DE LA TERRE</w:t>
                       </w:r>
                       <w:r>
                         <w:t xml:space="preserve">, </w:t>
                       </w:r>
                       <w:r>
-                        <w:t>ENSIGNEMENT DE SPECIALITE : INFORMATIQUE ET SCIENCE DU NUMERIQUE</w:t>
+                        <w:t>ENS</w:t>
+                      </w:r>
+                      <w:r>
+                        <w:t>EI</w:t>
+                      </w:r>
+                      <w:r>
+                        <w:t>GNEMENT DE SP</w:t>
+                      </w:r>
+                      <w:r>
+                        <w:t>ÉCIALITÉ</w:t>
+                      </w:r>
+                      <w:r>
+                        <w:t xml:space="preserve"> : INFORMATIQUE ET SCIENCE DU NUM</w:t>
+                      </w:r>
+                      <w:r>
+                        <w:t>É</w:t>
+                      </w:r>
+                      <w:r>
+                        <w:t>RIQUE</w:t>
                       </w:r>
                     </w:p>
                     <w:p>
@@ -597,7 +707,21 @@
                           <w:i/>
                           <w:iCs/>
                         </w:rPr>
-                        <w:t>LYCEE SEVIGNE, CHARLEVILLE-MEZIERES</w:t>
+                        <w:t>LYCEE S</w:t>
+                      </w:r>
+                      <w:r>
+                        <w:rPr>
+                          <w:i/>
+                          <w:iCs/>
+                        </w:rPr>
+                        <w:t>ÉVIGNÉ</w:t>
+                      </w:r>
+                      <w:r>
+                        <w:rPr>
+                          <w:i/>
+                          <w:iCs/>
+                        </w:rPr>
+                        <w:t>, CHARLEVILLE-MEZIERES</w:t>
                       </w:r>
                     </w:p>
                     <w:p>
@@ -623,7 +747,13 @@
                         <w:pStyle w:val="Sansinterligne"/>
                       </w:pPr>
                       <w:r>
-                        <w:t>DIPLOME NATIONAL DU BREVET MENTION BIEN</w:t>
+                        <w:t>DIPL</w:t>
+                      </w:r>
+                      <w:r>
+                        <w:t>Ô</w:t>
+                      </w:r>
+                      <w:r>
+                        <w:t>ME NATIONAL DU BREVET MENTION BIEN</w:t>
                       </w:r>
                     </w:p>
                     <w:p>
@@ -638,18 +768,24 @@
                           <w:i/>
                           <w:iCs/>
                         </w:rPr>
-                        <w:t>COLLEGE JEAN-MACE, CHARLEVILLE-MEZIERES</w:t>
+                        <w:t>COLL</w:t>
+                      </w:r>
+                      <w:r>
+                        <w:rPr>
+                          <w:i/>
+                          <w:iCs/>
+                        </w:rPr>
+                        <w:t>È</w:t>
+                      </w:r>
+                      <w:r>
+                        <w:rPr>
+                          <w:i/>
+                          <w:iCs/>
+                        </w:rPr>
+                        <w:t>GE JEAN-MACE, CHARLEVILLE-MEZIERES</w:t>
                       </w:r>
                     </w:p>
                     <w:p/>
-                    <w:p>
-                      <w:pPr>
-                        <w:rPr>
-                          <w:sz w:val="8"/>
-                          <w:szCs w:val="8"/>
-                        </w:rPr>
-                      </w:pPr>
-                    </w:p>
                     <w:p>
                       <w:pPr>
                         <w:rPr>
@@ -665,14 +801,22 @@
                           <w:szCs w:val="2"/>
                         </w:rPr>
                       </w:pPr>
+                      <w:bookmarkStart w:id="1" w:name="_GoBack"/>
+                      <w:bookmarkEnd w:id="1"/>
                     </w:p>
                     <w:p>
+                      <w:pPr>
+                        <w:rPr>
+                          <w:sz w:val="2"/>
+                          <w:szCs w:val="2"/>
+                        </w:rPr>
+                      </w:pPr>
                       <w:r>
                         <w:rPr>
                           <w:noProof/>
                         </w:rPr>
                         <w:drawing>
-                          <wp:inline distT="0" distB="0" distL="0" distR="0" wp14:anchorId="5BC3D0E4" wp14:editId="023190C6">
+                          <wp:inline distT="0" distB="0" distL="0" distR="0" wp14:anchorId="0829BA57" wp14:editId="43DE5D51">
                             <wp:extent cx="4261581" cy="137160"/>
                             <wp:effectExtent l="0" t="0" r="5715" b="0"/>
                             <wp:docPr id="49" name="Image 49"/>
@@ -721,7 +865,16 @@
                         </w:drawing>
                       </w:r>
                     </w:p>
-                    <w:p/>
+                    <w:p>
+                      <w:pPr>
+                        <w:pStyle w:val="Sansinterligne"/>
+                      </w:pPr>
+                    </w:p>
+                    <w:p>
+                      <w:pPr>
+                        <w:pStyle w:val="Sansinterligne"/>
+                      </w:pPr>
+                    </w:p>
                     <w:p>
                       <w:pPr>
                         <w:pStyle w:val="Titre1"/>
@@ -733,7 +886,19 @@
                         <w:rPr>
                           <w:u w:val="single" w:color="1F3864" w:themeColor="accent1" w:themeShade="80"/>
                         </w:rPr>
-                        <w:t>INFORMATIONS COMPLEMENTAIRES</w:t>
+                        <w:t>INFORMATIONS COMPL</w:t>
+                      </w:r>
+                      <w:r>
+                        <w:rPr>
+                          <w:u w:val="single" w:color="1F3864" w:themeColor="accent1" w:themeShade="80"/>
+                        </w:rPr>
+                        <w:t>É</w:t>
+                      </w:r>
+                      <w:r>
+                        <w:rPr>
+                          <w:u w:val="single" w:color="1F3864" w:themeColor="accent1" w:themeShade="80"/>
+                        </w:rPr>
+                        <w:t>MENTAIRES</w:t>
                       </w:r>
                     </w:p>
                     <w:p/>
@@ -828,7 +993,16 @@
                         <w:t>Permis B</w:t>
                       </w:r>
                       <w:r>
-                        <w:t xml:space="preserve"> / A1</w:t>
+                        <w:t xml:space="preserve"> / </w:t>
+                      </w:r>
+                      <w:r>
+                        <w:t>B1</w:t>
+                      </w:r>
+                      <w:r>
+                        <w:t xml:space="preserve"> / </w:t>
+                      </w:r>
+                      <w:r>
+                        <w:t>AM</w:t>
                       </w:r>
                     </w:p>
                     <w:p/>
@@ -860,8 +1034,6 @@
                       <w:r>
                         <w:t xml:space="preserve">Graphisme </w:t>
                       </w:r>
-                      <w:bookmarkStart w:id="1" w:name="_GoBack"/>
-                      <w:bookmarkEnd w:id="1"/>
                     </w:p>
                   </w:txbxContent>
                 </v:textbox>
@@ -1965,7 +2137,31 @@
         <w:rPr>
           <w:u w:val="single" w:color="1F3864" w:themeColor="accent1" w:themeShade="80"/>
         </w:rPr>
-        <w:t>COMPETANCES</w:t>
+        <w:t>COMP</w:t>
+      </w:r>
+      <w:r>
+        <w:rPr>
+          <w:u w:val="single" w:color="1F3864" w:themeColor="accent1" w:themeShade="80"/>
+        </w:rPr>
+        <w:t>É</w:t>
+      </w:r>
+      <w:r>
+        <w:rPr>
+          <w:u w:val="single" w:color="1F3864" w:themeColor="accent1" w:themeShade="80"/>
+        </w:rPr>
+        <w:t>T</w:t>
+      </w:r>
+      <w:r>
+        <w:rPr>
+          <w:u w:val="single" w:color="1F3864" w:themeColor="accent1" w:themeShade="80"/>
+        </w:rPr>
+        <w:t>E</w:t>
+      </w:r>
+      <w:r>
+        <w:rPr>
+          <w:u w:val="single" w:color="1F3864" w:themeColor="accent1" w:themeShade="80"/>
+        </w:rPr>
+        <w:t>NCES</w:t>
       </w:r>
     </w:p>
     <w:p>
@@ -2154,6 +2350,12 @@
       </w:r>
     </w:p>
     <w:sectPr>
+      <w:headerReference w:type="even" r:id="rId14"/>
+      <w:headerReference w:type="default" r:id="rId15"/>
+      <w:footerReference w:type="even" r:id="rId16"/>
+      <w:footerReference w:type="default" r:id="rId17"/>
+      <w:headerReference w:type="first" r:id="rId18"/>
+      <w:footerReference w:type="first" r:id="rId19"/>
       <w:pgSz w:w="11906" w:h="16838"/>
       <w:pgMar w:top="720" w:right="720" w:bottom="720" w:left="720" w:header="708" w:footer="708" w:gutter="0"/>
       <w:pgNumType w:start="0"/>
@@ -2190,6 +2392,36 @@
 </w:endnotes>
 </file>
 
+<file path=word/footer1.xml><?xml version="1.0" encoding="utf-8"?>
+<w:ftr xmlns:wpc="http://schemas.microsoft.com/office/word/2010/wordprocessingCanvas" xmlns:cx="http://schemas.microsoft.com/office/drawing/2014/chartex" xmlns:cx1="http://schemas.microsoft.com/office/drawing/2015/9/8/chartex" xmlns:cx2="http://schemas.microsoft.com/office/drawing/2015/10/21/chartex" xmlns:cx3="http://schemas.microsoft.com/office/drawing/2016/5/9/chartex" xmlns:cx4="http://schemas.microsoft.com/office/drawing/2016/5/10/chartex" xmlns:cx5="http://schemas.microsoft.com/office/drawing/2016/5/11/chartex" xmlns:cx6="http://schemas.microsoft.com/office/drawing/2016/5/12/chartex" xmlns:cx7="http://schemas.microsoft.com/office/drawing/2016/5/13/chartex" xmlns:cx8="http://schemas.microsoft.com/office/drawing/2016/5/14/chartex" xmlns:mc="http://schemas.openxmlformats.org/markup-compatibility/2006" xmlns:aink="http://schemas.microsoft.com/office/drawing/2016/ink" xmlns:am3d="http://schemas.microsoft.com/office/drawing/2017/model3d" xmlns:o="urn:schemas-microsoft-com:office:office" xmlns:r="http://schemas.openxmlformats.org/officeDocument/2006/relationships" xmlns:m="http://schemas.openxmlformats.org/officeDocument/2006/math" xmlns:v="urn:schemas-microsoft-com:vml" xmlns:wp14="http://schemas.microsoft.com/office/word/2010/wordprocessingDrawing" xmlns:wp="http://schemas.openxmlformats.org/drawingml/2006/wordprocessingDrawing" xmlns:w10="urn:schemas-microsoft-com:office:word" xmlns:w="http://schemas.openxmlformats.org/wordprocessingml/2006/main" xmlns:w14="http://schemas.microsoft.com/office/word/2010/wordml" xmlns:w15="http://schemas.microsoft.com/office/word/2012/wordml" xmlns:w16cid="http://schemas.microsoft.com/office/word/2016/wordml/cid" xmlns:w16se="http://schemas.microsoft.com/office/word/2015/wordml/symex" xmlns:wpg="http://schemas.microsoft.com/office/word/2010/wordprocessingGroup" xmlns:wpi="http://schemas.microsoft.com/office/word/2010/wordprocessingInk" xmlns:wne="http://schemas.microsoft.com/office/word/2006/wordml" xmlns:wps="http://schemas.microsoft.com/office/word/2010/wordprocessingShape" mc:Ignorable="w14 w15 w16se w16cid wp14">
+  <w:p>
+    <w:pPr>
+      <w:pStyle w:val="Pieddepage"/>
+    </w:pPr>
+  </w:p>
+</w:ftr>
+</file>
+
+<file path=word/footer2.xml><?xml version="1.0" encoding="utf-8"?>
+<w:ftr xmlns:wpc="http://schemas.microsoft.com/office/word/2010/wordprocessingCanvas" xmlns:cx="http://schemas.microsoft.com/office/drawing/2014/chartex" xmlns:cx1="http://schemas.microsoft.com/office/drawing/2015/9/8/chartex" xmlns:cx2="http://schemas.microsoft.com/office/drawing/2015/10/21/chartex" xmlns:cx3="http://schemas.microsoft.com/office/drawing/2016/5/9/chartex" xmlns:cx4="http://schemas.microsoft.com/office/drawing/2016/5/10/chartex" xmlns:cx5="http://schemas.microsoft.com/office/drawing/2016/5/11/chartex" xmlns:cx6="http://schemas.microsoft.com/office/drawing/2016/5/12/chartex" xmlns:cx7="http://schemas.microsoft.com/office/drawing/2016/5/13/chartex" xmlns:cx8="http://schemas.microsoft.com/office/drawing/2016/5/14/chartex" xmlns:mc="http://schemas.openxmlformats.org/markup-compatibility/2006" xmlns:aink="http://schemas.microsoft.com/office/drawing/2016/ink" xmlns:am3d="http://schemas.microsoft.com/office/drawing/2017/model3d" xmlns:o="urn:schemas-microsoft-com:office:office" xmlns:r="http://schemas.openxmlformats.org/officeDocument/2006/relationships" xmlns:m="http://schemas.openxmlformats.org/officeDocument/2006/math" xmlns:v="urn:schemas-microsoft-com:vml" xmlns:wp14="http://schemas.microsoft.com/office/word/2010/wordprocessingDrawing" xmlns:wp="http://schemas.openxmlformats.org/drawingml/2006/wordprocessingDrawing" xmlns:w10="urn:schemas-microsoft-com:office:word" xmlns:w="http://schemas.openxmlformats.org/wordprocessingml/2006/main" xmlns:w14="http://schemas.microsoft.com/office/word/2010/wordml" xmlns:w15="http://schemas.microsoft.com/office/word/2012/wordml" xmlns:w16cid="http://schemas.microsoft.com/office/word/2016/wordml/cid" xmlns:w16se="http://schemas.microsoft.com/office/word/2015/wordml/symex" xmlns:wpg="http://schemas.microsoft.com/office/word/2010/wordprocessingGroup" xmlns:wpi="http://schemas.microsoft.com/office/word/2010/wordprocessingInk" xmlns:wne="http://schemas.microsoft.com/office/word/2006/wordml" xmlns:wps="http://schemas.microsoft.com/office/word/2010/wordprocessingShape" mc:Ignorable="w14 w15 w16se w16cid wp14">
+  <w:p>
+    <w:pPr>
+      <w:pStyle w:val="Pieddepage"/>
+    </w:pPr>
+  </w:p>
+</w:ftr>
+</file>
+
+<file path=word/footer3.xml><?xml version="1.0" encoding="utf-8"?>
+<w:ftr xmlns:wpc="http://schemas.microsoft.com/office/word/2010/wordprocessingCanvas" xmlns:cx="http://schemas.microsoft.com/office/drawing/2014/chartex" xmlns:cx1="http://schemas.microsoft.com/office/drawing/2015/9/8/chartex" xmlns:cx2="http://schemas.microsoft.com/office/drawing/2015/10/21/chartex" xmlns:cx3="http://schemas.microsoft.com/office/drawing/2016/5/9/chartex" xmlns:cx4="http://schemas.microsoft.com/office/drawing/2016/5/10/chartex" xmlns:cx5="http://schemas.microsoft.com/office/drawing/2016/5/11/chartex" xmlns:cx6="http://schemas.microsoft.com/office/drawing/2016/5/12/chartex" xmlns:cx7="http://schemas.microsoft.com/office/drawing/2016/5/13/chartex" xmlns:cx8="http://schemas.microsoft.com/office/drawing/2016/5/14/chartex" xmlns:mc="http://schemas.openxmlformats.org/markup-compatibility/2006" xmlns:aink="http://schemas.microsoft.com/office/drawing/2016/ink" xmlns:am3d="http://schemas.microsoft.com/office/drawing/2017/model3d" xmlns:o="urn:schemas-microsoft-com:office:office" xmlns:r="http://schemas.openxmlformats.org/officeDocument/2006/relationships" xmlns:m="http://schemas.openxmlformats.org/officeDocument/2006/math" xmlns:v="urn:schemas-microsoft-com:vml" xmlns:wp14="http://schemas.microsoft.com/office/word/2010/wordprocessingDrawing" xmlns:wp="http://schemas.openxmlformats.org/drawingml/2006/wordprocessingDrawing" xmlns:w10="urn:schemas-microsoft-com:office:word" xmlns:w="http://schemas.openxmlformats.org/wordprocessingml/2006/main" xmlns:w14="http://schemas.microsoft.com/office/word/2010/wordml" xmlns:w15="http://schemas.microsoft.com/office/word/2012/wordml" xmlns:w16cid="http://schemas.microsoft.com/office/word/2016/wordml/cid" xmlns:w16se="http://schemas.microsoft.com/office/word/2015/wordml/symex" xmlns:wpg="http://schemas.microsoft.com/office/word/2010/wordprocessingGroup" xmlns:wpi="http://schemas.microsoft.com/office/word/2010/wordprocessingInk" xmlns:wne="http://schemas.microsoft.com/office/word/2006/wordml" xmlns:wps="http://schemas.microsoft.com/office/word/2010/wordprocessingShape" mc:Ignorable="w14 w15 w16se w16cid wp14">
+  <w:p>
+    <w:pPr>
+      <w:pStyle w:val="Pieddepage"/>
+    </w:pPr>
+  </w:p>
+</w:ftr>
+</file>
+
 <file path=word/footnotes.xml><?xml version="1.0" encoding="utf-8"?>
 <w:footnotes xmlns:wpc="http://schemas.microsoft.com/office/word/2010/wordprocessingCanvas" xmlns:cx="http://schemas.microsoft.com/office/drawing/2014/chartex" xmlns:cx1="http://schemas.microsoft.com/office/drawing/2015/9/8/chartex" xmlns:cx2="http://schemas.microsoft.com/office/drawing/2015/10/21/chartex" xmlns:cx3="http://schemas.microsoft.com/office/drawing/2016/5/9/chartex" xmlns:cx4="http://schemas.microsoft.com/office/drawing/2016/5/10/chartex" xmlns:cx5="http://schemas.microsoft.com/office/drawing/2016/5/11/chartex" xmlns:cx6="http://schemas.microsoft.com/office/drawing/2016/5/12/chartex" xmlns:cx7="http://schemas.microsoft.com/office/drawing/2016/5/13/chartex" xmlns:cx8="http://schemas.microsoft.com/office/drawing/2016/5/14/chartex" xmlns:mc="http://schemas.openxmlformats.org/markup-compatibility/2006" xmlns:aink="http://schemas.microsoft.com/office/drawing/2016/ink" xmlns:am3d="http://schemas.microsoft.com/office/drawing/2017/model3d" xmlns:o="urn:schemas-microsoft-com:office:office" xmlns:r="http://schemas.openxmlformats.org/officeDocument/2006/relationships" xmlns:m="http://schemas.openxmlformats.org/officeDocument/2006/math" xmlns:v="urn:schemas-microsoft-com:vml" xmlns:wp14="http://schemas.microsoft.com/office/word/2010/wordprocessingDrawing" xmlns:wp="http://schemas.openxmlformats.org/drawingml/2006/wordprocessingDrawing" xmlns:w10="urn:schemas-microsoft-com:office:word" xmlns:w="http://schemas.openxmlformats.org/wordprocessingml/2006/main" xmlns:w14="http://schemas.microsoft.com/office/word/2010/wordml" xmlns:w15="http://schemas.microsoft.com/office/word/2012/wordml" xmlns:w16cid="http://schemas.microsoft.com/office/word/2016/wordml/cid" xmlns:w16se="http://schemas.microsoft.com/office/word/2015/wordml/symex" xmlns:wpg="http://schemas.microsoft.com/office/word/2010/wordprocessingGroup" xmlns:wpi="http://schemas.microsoft.com/office/word/2010/wordprocessingInk" xmlns:wne="http://schemas.microsoft.com/office/word/2006/wordml" xmlns:wps="http://schemas.microsoft.com/office/word/2010/wordprocessingShape" mc:Ignorable="w14 w15 w16se w16cid wp14">
   <w:footnote w:type="separator" w:id="-1">
@@ -2213,13 +2445,43 @@
     </w:p>
   </w:footnote>
 </w:footnotes>
+</file>
+
+<file path=word/header1.xml><?xml version="1.0" encoding="utf-8"?>
+<w:hdr xmlns:wpc="http://schemas.microsoft.com/office/word/2010/wordprocessingCanvas" xmlns:cx="http://schemas.microsoft.com/office/drawing/2014/chartex" xmlns:cx1="http://schemas.microsoft.com/office/drawing/2015/9/8/chartex" xmlns:cx2="http://schemas.microsoft.com/office/drawing/2015/10/21/chartex" xmlns:cx3="http://schemas.microsoft.com/office/drawing/2016/5/9/chartex" xmlns:cx4="http://schemas.microsoft.com/office/drawing/2016/5/10/chartex" xmlns:cx5="http://schemas.microsoft.com/office/drawing/2016/5/11/chartex" xmlns:cx6="http://schemas.microsoft.com/office/drawing/2016/5/12/chartex" xmlns:cx7="http://schemas.microsoft.com/office/drawing/2016/5/13/chartex" xmlns:cx8="http://schemas.microsoft.com/office/drawing/2016/5/14/chartex" xmlns:mc="http://schemas.openxmlformats.org/markup-compatibility/2006" xmlns:aink="http://schemas.microsoft.com/office/drawing/2016/ink" xmlns:am3d="http://schemas.microsoft.com/office/drawing/2017/model3d" xmlns:o="urn:schemas-microsoft-com:office:office" xmlns:r="http://schemas.openxmlformats.org/officeDocument/2006/relationships" xmlns:m="http://schemas.openxmlformats.org/officeDocument/2006/math" xmlns:v="urn:schemas-microsoft-com:vml" xmlns:wp14="http://schemas.microsoft.com/office/word/2010/wordprocessingDrawing" xmlns:wp="http://schemas.openxmlformats.org/drawingml/2006/wordprocessingDrawing" xmlns:w10="urn:schemas-microsoft-com:office:word" xmlns:w="http://schemas.openxmlformats.org/wordprocessingml/2006/main" xmlns:w14="http://schemas.microsoft.com/office/word/2010/wordml" xmlns:w15="http://schemas.microsoft.com/office/word/2012/wordml" xmlns:w16cid="http://schemas.microsoft.com/office/word/2016/wordml/cid" xmlns:w16se="http://schemas.microsoft.com/office/word/2015/wordml/symex" xmlns:wpg="http://schemas.microsoft.com/office/word/2010/wordprocessingGroup" xmlns:wpi="http://schemas.microsoft.com/office/word/2010/wordprocessingInk" xmlns:wne="http://schemas.microsoft.com/office/word/2006/wordml" xmlns:wps="http://schemas.microsoft.com/office/word/2010/wordprocessingShape" mc:Ignorable="w14 w15 w16se w16cid wp14">
+  <w:p>
+    <w:pPr>
+      <w:pStyle w:val="En-tte"/>
+    </w:pPr>
+  </w:p>
+</w:hdr>
+</file>
+
+<file path=word/header2.xml><?xml version="1.0" encoding="utf-8"?>
+<w:hdr xmlns:wpc="http://schemas.microsoft.com/office/word/2010/wordprocessingCanvas" xmlns:cx="http://schemas.microsoft.com/office/drawing/2014/chartex" xmlns:cx1="http://schemas.microsoft.com/office/drawing/2015/9/8/chartex" xmlns:cx2="http://schemas.microsoft.com/office/drawing/2015/10/21/chartex" xmlns:cx3="http://schemas.microsoft.com/office/drawing/2016/5/9/chartex" xmlns:cx4="http://schemas.microsoft.com/office/drawing/2016/5/10/chartex" xmlns:cx5="http://schemas.microsoft.com/office/drawing/2016/5/11/chartex" xmlns:cx6="http://schemas.microsoft.com/office/drawing/2016/5/12/chartex" xmlns:cx7="http://schemas.microsoft.com/office/drawing/2016/5/13/chartex" xmlns:cx8="http://schemas.microsoft.com/office/drawing/2016/5/14/chartex" xmlns:mc="http://schemas.openxmlformats.org/markup-compatibility/2006" xmlns:aink="http://schemas.microsoft.com/office/drawing/2016/ink" xmlns:am3d="http://schemas.microsoft.com/office/drawing/2017/model3d" xmlns:o="urn:schemas-microsoft-com:office:office" xmlns:r="http://schemas.openxmlformats.org/officeDocument/2006/relationships" xmlns:m="http://schemas.openxmlformats.org/officeDocument/2006/math" xmlns:v="urn:schemas-microsoft-com:vml" xmlns:wp14="http://schemas.microsoft.com/office/word/2010/wordprocessingDrawing" xmlns:wp="http://schemas.openxmlformats.org/drawingml/2006/wordprocessingDrawing" xmlns:w10="urn:schemas-microsoft-com:office:word" xmlns:w="http://schemas.openxmlformats.org/wordprocessingml/2006/main" xmlns:w14="http://schemas.microsoft.com/office/word/2010/wordml" xmlns:w15="http://schemas.microsoft.com/office/word/2012/wordml" xmlns:w16cid="http://schemas.microsoft.com/office/word/2016/wordml/cid" xmlns:w16se="http://schemas.microsoft.com/office/word/2015/wordml/symex" xmlns:wpg="http://schemas.microsoft.com/office/word/2010/wordprocessingGroup" xmlns:wpi="http://schemas.microsoft.com/office/word/2010/wordprocessingInk" xmlns:wne="http://schemas.microsoft.com/office/word/2006/wordml" xmlns:wps="http://schemas.microsoft.com/office/word/2010/wordprocessingShape" mc:Ignorable="w14 w15 w16se w16cid wp14">
+  <w:p>
+    <w:pPr>
+      <w:pStyle w:val="En-tte"/>
+    </w:pPr>
+  </w:p>
+</w:hdr>
+</file>
+
+<file path=word/header3.xml><?xml version="1.0" encoding="utf-8"?>
+<w:hdr xmlns:wpc="http://schemas.microsoft.com/office/word/2010/wordprocessingCanvas" xmlns:cx="http://schemas.microsoft.com/office/drawing/2014/chartex" xmlns:cx1="http://schemas.microsoft.com/office/drawing/2015/9/8/chartex" xmlns:cx2="http://schemas.microsoft.com/office/drawing/2015/10/21/chartex" xmlns:cx3="http://schemas.microsoft.com/office/drawing/2016/5/9/chartex" xmlns:cx4="http://schemas.microsoft.com/office/drawing/2016/5/10/chartex" xmlns:cx5="http://schemas.microsoft.com/office/drawing/2016/5/11/chartex" xmlns:cx6="http://schemas.microsoft.com/office/drawing/2016/5/12/chartex" xmlns:cx7="http://schemas.microsoft.com/office/drawing/2016/5/13/chartex" xmlns:cx8="http://schemas.microsoft.com/office/drawing/2016/5/14/chartex" xmlns:mc="http://schemas.openxmlformats.org/markup-compatibility/2006" xmlns:aink="http://schemas.microsoft.com/office/drawing/2016/ink" xmlns:am3d="http://schemas.microsoft.com/office/drawing/2017/model3d" xmlns:o="urn:schemas-microsoft-com:office:office" xmlns:r="http://schemas.openxmlformats.org/officeDocument/2006/relationships" xmlns:m="http://schemas.openxmlformats.org/officeDocument/2006/math" xmlns:v="urn:schemas-microsoft-com:vml" xmlns:wp14="http://schemas.microsoft.com/office/word/2010/wordprocessingDrawing" xmlns:wp="http://schemas.openxmlformats.org/drawingml/2006/wordprocessingDrawing" xmlns:w10="urn:schemas-microsoft-com:office:word" xmlns:w="http://schemas.openxmlformats.org/wordprocessingml/2006/main" xmlns:w14="http://schemas.microsoft.com/office/word/2010/wordml" xmlns:w15="http://schemas.microsoft.com/office/word/2012/wordml" xmlns:w16cid="http://schemas.microsoft.com/office/word/2016/wordml/cid" xmlns:w16se="http://schemas.microsoft.com/office/word/2015/wordml/symex" xmlns:wpg="http://schemas.microsoft.com/office/word/2010/wordprocessingGroup" xmlns:wpi="http://schemas.microsoft.com/office/word/2010/wordprocessingInk" xmlns:wne="http://schemas.microsoft.com/office/word/2006/wordml" xmlns:wps="http://schemas.microsoft.com/office/word/2010/wordprocessingShape" mc:Ignorable="w14 w15 w16se w16cid wp14">
+  <w:p>
+    <w:pPr>
+      <w:pStyle w:val="En-tte"/>
+    </w:pPr>
+  </w:p>
+</w:hdr>
 </file>
 
 <file path=word/numbering.xml><?xml version="1.0" encoding="utf-8"?>
 <w:numbering xmlns:wpc="http://schemas.microsoft.com/office/word/2010/wordprocessingCanvas" xmlns:cx="http://schemas.microsoft.com/office/drawing/2014/chartex" xmlns:cx1="http://schemas.microsoft.com/office/drawing/2015/9/8/chartex" xmlns:cx2="http://schemas.microsoft.com/office/drawing/2015/10/21/chartex" xmlns:cx3="http://schemas.microsoft.com/office/drawing/2016/5/9/chartex" xmlns:cx4="http://schemas.microsoft.com/office/drawing/2016/5/10/chartex" xmlns:cx5="http://schemas.microsoft.com/office/drawing/2016/5/11/chartex" xmlns:cx6="http://schemas.microsoft.com/office/drawing/2016/5/12/chartex" xmlns:cx7="http://schemas.microsoft.com/office/drawing/2016/5/13/chartex" xmlns:cx8="http://schemas.microsoft.com/office/drawing/2016/5/14/chartex" xmlns:mc="http://schemas.openxmlformats.org/markup-compatibility/2006" xmlns:aink="http://schemas.microsoft.com/office/drawing/2016/ink" xmlns:am3d="http://schemas.microsoft.com/office/drawing/2017/model3d" xmlns:o="urn:schemas-microsoft-com:office:office" xmlns:r="http://schemas.openxmlformats.org/officeDocument/2006/relationships" xmlns:m="http://schemas.openxmlformats.org/officeDocument/2006/math" xmlns:v="urn:schemas-microsoft-com:vml" xmlns:wp14="http://schemas.microsoft.com/office/word/2010/wordprocessingDrawing" xmlns:wp="http://schemas.openxmlformats.org/drawingml/2006/wordprocessingDrawing" xmlns:w10="urn:schemas-microsoft-com:office:word" xmlns:w="http://schemas.openxmlformats.org/wordprocessingml/2006/main" xmlns:w14="http://schemas.microsoft.com/office/word/2010/wordml" xmlns:w15="http://schemas.microsoft.com/office/word/2012/wordml" xmlns:w16cid="http://schemas.microsoft.com/office/word/2016/wordml/cid" xmlns:w16se="http://schemas.microsoft.com/office/word/2015/wordml/symex" xmlns:wpg="http://schemas.microsoft.com/office/word/2010/wordprocessingGroup" xmlns:wpi="http://schemas.microsoft.com/office/word/2010/wordprocessingInk" xmlns:wne="http://schemas.microsoft.com/office/word/2006/wordml" xmlns:wps="http://schemas.microsoft.com/office/word/2010/wordprocessingShape" mc:Ignorable="w14 w15 w16se w16cid wp14">
   <w:numPicBullet w:numPicBulletId="0">
     <w:pict>
-      <v:shapetype w14:anchorId="0AE392A7" id="_x0000_t75" coordsize="21600,21600" o:spt="75" o:preferrelative="t" path="m@4@5l@4@11@9@11@9@5xe" filled="f" stroked="f">
+      <v:shapetype id="_x0000_t75" coordsize="21600,21600" o:spt="75" o:preferrelative="t" path="m@4@5l@4@11@9@11@9@5xe" filled="f" stroked="f">
         <v:stroke joinstyle="miter"/>
         <v:formulas>
           <v:f eqn="if lineDrawn pixelLineWidth 0"/>
@@ -2238,7 +2500,7 @@
         <v:path o:extrusionok="f" gradientshapeok="t" o:connecttype="rect"/>
         <o:lock v:ext="edit" aspectratio="t"/>
       </v:shapetype>
-      <v:shape id="_x0000_i1048" type="#_x0000_t75" style="width:11.4pt;height:11.4pt" o:bullet="t">
+      <v:shape id="_x0000_i1036" type="#_x0000_t75" style="width:11.4pt;height:11.4pt" o:bullet="t">
         <v:imagedata r:id="rId1" o:title="msoDF9A"/>
       </v:shape>
     </w:pict>
@@ -3320,7 +3582,7 @@
 </file>
 
 <file path=customXml/itemProps1.xml><?xml version="1.0" encoding="utf-8"?>
-<ds:datastoreItem xmlns:ds="http://schemas.openxmlformats.org/officeDocument/2006/customXml" ds:itemID="{25739B34-72F1-4371-B7ED-4C5C3244D6FD}">
+<ds:datastoreItem xmlns:ds="http://schemas.openxmlformats.org/officeDocument/2006/customXml" ds:itemID="{73A19AC2-E55B-4FF7-A48C-AFCDCF9E081F}">
   <ds:schemaRefs>
     <ds:schemaRef ds:uri="http://schemas.openxmlformats.org/officeDocument/2006/bibliography"/>
   </ds:schemaRefs>

</xml_diff>